<commit_message>
Update Vragenlijst interview - Dean de Vries.docx
</commit_message>
<xml_diff>
--- a/Vragenlijst interview - Dean de Vries.docx
+++ b/Vragenlijst interview - Dean de Vries.docx
@@ -8,22 +8,32 @@
           <w:tab w:val="left" w:pos="6263"/>
         </w:tabs>
         <w:spacing w:after="527"/>
+        <w:rPr>
+          <w:rFonts w:asciiTheme="majorHAnsi" w:eastAsiaTheme="majorEastAsia" w:hAnsiTheme="majorHAnsi" w:cstheme="majorBidi"/>
+          <w:caps/>
+          <w:color w:val="A5B592" w:themeColor="accent1"/>
+          <w:spacing w:val="10"/>
+          <w:sz w:val="52"/>
+          <w:szCs w:val="52"/>
+        </w:rPr>
       </w:pPr>
       <w:r>
         <w:rPr>
           <w:rStyle w:val="TitelChar"/>
         </w:rPr>
-        <w:t>MonkeyBusiness</w:t>
+        <w:t>Vragenlijst</w:t>
       </w:r>
       <w:r>
         <w:rPr>
           <w:rStyle w:val="TitelChar"/>
           <w:noProof/>
+          <w:sz w:val="16"/>
+          <w:szCs w:val="16"/>
         </w:rPr>
         <mc:AlternateContent>
           <mc:Choice Requires="wpg">
             <w:drawing>
-              <wp:inline distT="0" distB="0" distL="0" distR="0" wp14:anchorId="558BD473" wp14:editId="7062132B">
+              <wp:inline distT="0" distB="0" distL="0" distR="0" wp14:anchorId="04A87345" wp14:editId="4D5ACD45">
                 <wp:extent cx="6156960" cy="12179"/>
                 <wp:effectExtent l="0" t="0" r="0" b="0"/>
                 <wp:docPr id="1231" name="Group 1231"/>
@@ -39,6 +49,11 @@
                           <a:chOff x="0" y="0"/>
                           <a:chExt cx="6156960" cy="12179"/>
                         </a:xfrm>
+                        <a:solidFill>
+                          <a:schemeClr val="accent1">
+                            <a:lumMod val="50000"/>
+                          </a:schemeClr>
+                        </a:solidFill>
                       </wpg:grpSpPr>
                       <wps:wsp>
                         <wps:cNvPr id="1841" name="Shape 1841"/>
@@ -74,6 +89,7 @@
                               </a:path>
                             </a:pathLst>
                           </a:custGeom>
+                          <a:grpFill/>
                           <a:ln w="0" cap="flat">
                             <a:miter lim="127000"/>
                           </a:ln>
@@ -102,8 +118,8 @@
           </mc:Choice>
           <mc:Fallback>
             <w:pict>
-              <v:group w14:anchorId="15E517AD" id="Group 1231" o:spid="_x0000_s1026" style="width:484.8pt;height:.95pt;mso-position-horizontal-relative:char;mso-position-vertical-relative:line" coordsize="61569,121" o:gfxdata="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">
-                <v:shape id="Shape 1841" o:spid="_x0000_s1027" style="position:absolute;width:61569;height:121;visibility:visible;mso-wrap-style:square;v-text-anchor:top" coordsize="6156960,12179" o:gfxdata="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" path="m,l6156960,r,12179l,12179,,e" fillcolor="#4f81bc" stroked="f" strokeweight="0">
+              <v:group w14:anchorId="6155D2DF" id="Group 1231" o:spid="_x0000_s1026" style="width:484.8pt;height:.95pt;mso-position-horizontal-relative:char;mso-position-vertical-relative:line" coordsize="61569,121" o:gfxdata="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">
+                <v:shape id="Shape 1841" o:spid="_x0000_s1027" style="position:absolute;width:61569;height:121;visibility:visible;mso-wrap-style:square;v-text-anchor:top" coordsize="6156960,12179" o:gfxdata="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" path="m,l6156960,r,12179l,12179,,e" filled="f" stroked="f" strokeweight="0">
                   <v:stroke miterlimit="83231f" joinstyle="miter"/>
                   <v:path arrowok="t" textboxrect="0,0,6156960,12179"/>
                 </v:shape>
@@ -117,13 +133,16 @@
         <w:rPr>
           <w:rStyle w:val="OndertitelChar"/>
         </w:rPr>
-        <w:t>[</w:t>
+        <w:t xml:space="preserve"> Monkeybusness</w:t>
       </w:r>
       <w:r>
         <w:rPr>
-          <w:rStyle w:val="OndertitelChar"/>
+          <w:rFonts w:ascii="Cambria" w:eastAsia="Cambria" w:hAnsi="Cambria" w:cs="Cambria"/>
+          <w:i/>
+          <w:color w:val="4F81BC"/>
+          <w:sz w:val="24"/>
         </w:rPr>
-        <w:t>Ontwerp]</w:t>
+        <w:t xml:space="preserve"> </w:t>
       </w:r>
     </w:p>
     <w:p>
@@ -194,6 +213,8 @@
       <w:r>
         <w:t xml:space="preserve"> </w:t>
       </w:r>
+      <w:bookmarkStart w:id="0" w:name="_GoBack"/>
+      <w:bookmarkEnd w:id="0"/>
     </w:p>
     <w:p>
       <w:r>
@@ -509,7 +530,16 @@
               <w:t>[</w:t>
             </w:r>
             <w:r>
-              <w:t>29-08-2019</w:t>
+              <w:t>09</w:t>
+            </w:r>
+            <w:r>
+              <w:t>-0</w:t>
+            </w:r>
+            <w:r>
+              <w:t>9</w:t>
+            </w:r>
+            <w:r>
+              <w:t>-2019</w:t>
             </w:r>
             <w:r>
               <w:t>]</w:t>
@@ -564,7 +594,10 @@
               <w:ind w:left="140"/>
             </w:pPr>
             <w:r>
-              <w:t>1.0.0</w:t>
+              <w:t>1.0.</w:t>
+            </w:r>
+            <w:r>
+              <w:t>1</w:t>
             </w:r>
           </w:p>
         </w:tc>
@@ -574,6 +607,11 @@
       <w:pPr>
         <w:jc w:val="right"/>
       </w:pPr>
+    </w:p>
+    <w:p>
+      <w:r>
+        <w:br w:type="page"/>
+      </w:r>
     </w:p>
     <w:sdt>
       <w:sdtPr>
@@ -726,8 +764,6 @@
       <w:r>
         <w:br w:type="page"/>
       </w:r>
-      <w:bookmarkStart w:id="0" w:name="_GoBack"/>
-      <w:bookmarkEnd w:id="0"/>
     </w:p>
     <w:p>
       <w:pPr>
@@ -750,8 +786,25 @@
         </w:numPr>
       </w:pPr>
       <w:r>
+        <w:t xml:space="preserve">Q: </w:t>
+      </w:r>
+      <w:r>
         <w:t>Wie is de doelgroep</w:t>
       </w:r>
+      <w:r>
+        <w:br/>
+      </w:r>
+      <w:r>
+        <w:rPr>
+          <w:i/>
+        </w:rPr>
+        <w:t>A: Kinderen uit Amazigh. (Basisschool kinderen)</w:t>
+      </w:r>
+    </w:p>
+    <w:p>
+      <w:pPr>
+        <w:pStyle w:val="Lijstalinea"/>
+      </w:pPr>
     </w:p>
     <w:p>
       <w:pPr>
@@ -760,10 +813,31 @@
           <w:ilvl w:val="0"/>
           <w:numId w:val="13"/>
         </w:numPr>
-      </w:pPr>
+        <w:rPr>
+          <w:i/>
+        </w:rPr>
+      </w:pPr>
+      <w:r>
+        <w:t xml:space="preserve">Q: </w:t>
+      </w:r>
       <w:r>
         <w:t>Wat is het doel van de applicatie?</w:t>
       </w:r>
+      <w:r>
+        <w:br/>
+      </w:r>
+      <w:r>
+        <w:rPr>
+          <w:i/>
+        </w:rPr>
+        <w:t>A: Het laagdrempelig verspreiden van kennis en cultuur over de taal Amazigh.</w:t>
+      </w:r>
+    </w:p>
+    <w:p>
+      <w:pPr>
+        <w:pStyle w:val="Lijstalinea"/>
+        <w:spacing w:before="0" w:after="160" w:line="256" w:lineRule="auto"/>
+      </w:pPr>
     </w:p>
     <w:p>
       <w:pPr>
@@ -772,16 +846,83 @@
           <w:ilvl w:val="0"/>
           <w:numId w:val="13"/>
         </w:numPr>
-      </w:pPr>
-      <w:r>
-        <w:t xml:space="preserve">Kunt u de applicatie in een korte zin </w:t>
-      </w:r>
-      <w:r>
-        <w:t>samenvatten</w:t>
-      </w:r>
-      <w:r>
-        <w:t>?</w:t>
-      </w:r>
+        <w:spacing w:before="0" w:after="160" w:line="256" w:lineRule="auto"/>
+      </w:pPr>
+      <w:r>
+        <w:t xml:space="preserve">Q: </w:t>
+      </w:r>
+      <w:r>
+        <w:t>Wat zijn de functionaliteiten van de applicatie?</w:t>
+      </w:r>
+      <w:r>
+        <w:br/>
+      </w:r>
+      <w:r>
+        <w:rPr>
+          <w:i/>
+        </w:rPr>
+        <w:t xml:space="preserve">A: </w:t>
+      </w:r>
+      <w:r>
+        <w:rPr>
+          <w:i/>
+        </w:rPr>
+        <w:t xml:space="preserve">Een applicatie waarmee kinderen woordjes kunnen leren van de </w:t>
+      </w:r>
+      <w:r>
+        <w:rPr>
+          <w:i/>
+        </w:rPr>
+        <w:t>Amazigh</w:t>
+      </w:r>
+      <w:r>
+        <w:rPr>
+          <w:i/>
+        </w:rPr>
+        <w:t xml:space="preserve"> taal. Je moe</w:t>
+      </w:r>
+      <w:r>
+        <w:rPr>
+          <w:i/>
+        </w:rPr>
+        <w:t xml:space="preserve">t de woordjes </w:t>
+      </w:r>
+      <w:r>
+        <w:rPr>
+          <w:i/>
+        </w:rPr>
+        <w:t xml:space="preserve">kunnen </w:t>
+      </w:r>
+      <w:r>
+        <w:rPr>
+          <w:i/>
+        </w:rPr>
+        <w:t xml:space="preserve">oefenen </w:t>
+      </w:r>
+      <w:r>
+        <w:rPr>
+          <w:i/>
+        </w:rPr>
+        <w:t>en</w:t>
+      </w:r>
+      <w:r>
+        <w:rPr>
+          <w:i/>
+        </w:rPr>
+        <w:t xml:space="preserve"> </w:t>
+      </w:r>
+      <w:r>
+        <w:rPr>
+          <w:i/>
+        </w:rPr>
+        <w:t>door middel van een quiz je kennis testen. Het is voor kinderen om te kunnen leren.</w:t>
+      </w:r>
+    </w:p>
+    <w:p>
+      <w:pPr>
+        <w:pStyle w:val="Lijstalinea"/>
+        <w:spacing w:before="0" w:after="160" w:line="256" w:lineRule="auto"/>
+      </w:pPr>
     </w:p>
     <w:p>
       <w:pPr>
@@ -792,7 +933,16 @@
         </w:numPr>
       </w:pPr>
       <w:r>
-        <w:t xml:space="preserve">Welke pagina’s moeten </w:t>
+        <w:t xml:space="preserve">Q: </w:t>
+      </w:r>
+      <w:r>
+        <w:t xml:space="preserve">Welke </w:t>
+      </w:r>
+      <w:r>
+        <w:t xml:space="preserve">schermen </w:t>
+      </w:r>
+      <w:r>
+        <w:t xml:space="preserve">moeten </w:t>
       </w:r>
       <w:r>
         <w:t>terugkomen</w:t>
@@ -800,6 +950,25 @@
       <w:r>
         <w:t xml:space="preserve"> in de applicatie?</w:t>
       </w:r>
+    </w:p>
+    <w:p>
+      <w:pPr>
+        <w:pStyle w:val="Lijstalinea"/>
+        <w:rPr>
+          <w:i/>
+        </w:rPr>
+      </w:pPr>
+      <w:r>
+        <w:rPr>
+          <w:i/>
+        </w:rPr>
+        <w:t>A: Een hoofdscherm, oefen scherm, quiz scherm en een over ons scherm.</w:t>
+      </w:r>
+    </w:p>
+    <w:p>
+      <w:pPr>
+        <w:pStyle w:val="Lijstalinea"/>
+      </w:pPr>
     </w:p>
     <w:p>
       <w:pPr>
@@ -810,8 +979,25 @@
         </w:numPr>
       </w:pPr>
       <w:r>
+        <w:t xml:space="preserve">Q: </w:t>
+      </w:r>
+      <w:r>
         <w:t>Welke kleuren moeten terugkomen in de applicatie?</w:t>
       </w:r>
+      <w:r>
+        <w:br/>
+      </w:r>
+      <w:r>
+        <w:rPr>
+          <w:i/>
+        </w:rPr>
+        <w:t>A: Blauw, groen en geel. De kleuren van de Amazigh vlag</w:t>
+      </w:r>
+    </w:p>
+    <w:p>
+      <w:pPr>
+        <w:pStyle w:val="Lijstalinea"/>
+      </w:pPr>
     </w:p>
     <w:p>
       <w:pPr>
@@ -822,8 +1008,31 @@
         </w:numPr>
       </w:pPr>
       <w:r>
-        <w:t>Is er een bepaald font wat moet worden gebruikt?</w:t>
-      </w:r>
+        <w:t xml:space="preserve">Q: </w:t>
+      </w:r>
+      <w:r>
+        <w:t>Is er een</w:t>
+      </w:r>
+      <w:r>
+        <w:t xml:space="preserve"> verdien model</w:t>
+      </w:r>
+      <w:r>
+        <w:t>?</w:t>
+      </w:r>
+      <w:r>
+        <w:br/>
+      </w:r>
+      <w:r>
+        <w:rPr>
+          <w:i/>
+        </w:rPr>
+        <w:t>A: Nee, er is geen verdien model.</w:t>
+      </w:r>
+    </w:p>
+    <w:p>
+      <w:pPr>
+        <w:pStyle w:val="Lijstalinea"/>
+      </w:pPr>
     </w:p>
     <w:p>
       <w:pPr>
@@ -832,7 +1041,13 @@
           <w:ilvl w:val="0"/>
           <w:numId w:val="13"/>
         </w:numPr>
-      </w:pPr>
+        <w:rPr>
+          <w:i/>
+        </w:rPr>
+      </w:pPr>
+      <w:r>
+        <w:t xml:space="preserve">Q: </w:t>
+      </w:r>
       <w:r>
         <w:t xml:space="preserve">Wilt u </w:t>
       </w:r>
@@ -842,6 +1057,20 @@
       <w:r>
         <w:t xml:space="preserve"> in de applicatie?</w:t>
       </w:r>
+      <w:r>
+        <w:br/>
+      </w:r>
+      <w:r>
+        <w:rPr>
+          <w:i/>
+        </w:rPr>
+        <w:t>A: Nee is niet nodig, de categorieën zijn al in moeilijkheid onderverdeeld</w:t>
+      </w:r>
+    </w:p>
+    <w:p>
+      <w:pPr>
+        <w:pStyle w:val="Lijstalinea"/>
+      </w:pPr>
     </w:p>
     <w:p>
       <w:pPr>
@@ -852,11 +1081,28 @@
         </w:numPr>
       </w:pPr>
       <w:r>
+        <w:t xml:space="preserve">Q: </w:t>
+      </w:r>
+      <w:r>
         <w:t xml:space="preserve">Hoe ziet dagelijks gebruik eruit? </w:t>
       </w:r>
       <w:r>
         <w:t>Komt er een soort dagelijkse uitdaging of is de quiz altijd hetzelfde?</w:t>
       </w:r>
+      <w:r>
+        <w:br/>
+      </w:r>
+      <w:r>
+        <w:rPr>
+          <w:i/>
+        </w:rPr>
+        <w:t>A: Er is zijn geen dagelijkse opdrachten.</w:t>
+      </w:r>
+    </w:p>
+    <w:p>
+      <w:pPr>
+        <w:pStyle w:val="Lijstalinea"/>
+      </w:pPr>
     </w:p>
     <w:p>
       <w:pPr>
@@ -867,8 +1113,25 @@
         </w:numPr>
       </w:pPr>
       <w:r>
+        <w:t xml:space="preserve">Q: </w:t>
+      </w:r>
+      <w:r>
         <w:t>Hoe ziet het onderhoud eruit na de oplevering?</w:t>
       </w:r>
+      <w:r>
+        <w:br/>
+      </w:r>
+      <w:r>
+        <w:rPr>
+          <w:i/>
+        </w:rPr>
+        <w:t>A: Door middel van reguliere updates.</w:t>
+      </w:r>
+    </w:p>
+    <w:p>
+      <w:pPr>
+        <w:pStyle w:val="Lijstalinea"/>
+      </w:pPr>
     </w:p>
     <w:p>
       <w:pPr>
@@ -879,10 +1142,19 @@
         </w:numPr>
       </w:pPr>
       <w:r>
+        <w:t xml:space="preserve">Q: </w:t>
+      </w:r>
+      <w:r>
         <w:t>Wanneer is de deadline?</w:t>
       </w:r>
       <w:r>
-        <w:t xml:space="preserve"> </w:t>
+        <w:br/>
+      </w:r>
+      <w:r>
+        <w:rPr>
+          <w:i/>
+        </w:rPr>
+        <w:t>A: De deadline voor het ontwerp is 28 Oktober en de deadline voor de realisatie is 13 Januari.</w:t>
       </w:r>
     </w:p>
     <w:sectPr>
@@ -1220,6 +1492,92 @@
     </w:lvl>
   </w:abstractNum>
   <w:abstractNum w:abstractNumId="2" w15:restartNumberingAfterBreak="0">
+    <w:nsid w:val="37C36367"/>
+    <w:multiLevelType w:val="hybridMultilevel"/>
+    <w:tmpl w:val="FD5E9D9E"/>
+    <w:lvl w:ilvl="0" w:tplc="402E76E0">
+      <w:start w:val="1"/>
+      <w:numFmt w:val="decimal"/>
+      <w:lvlText w:val="%1."/>
+      <w:lvlJc w:val="left"/>
+      <w:pPr>
+        <w:ind w:left="1068" w:hanging="708"/>
+      </w:pPr>
+    </w:lvl>
+    <w:lvl w:ilvl="1" w:tplc="04130019">
+      <w:start w:val="1"/>
+      <w:numFmt w:val="lowerLetter"/>
+      <w:lvlText w:val="%2."/>
+      <w:lvlJc w:val="left"/>
+      <w:pPr>
+        <w:ind w:left="1440" w:hanging="360"/>
+      </w:pPr>
+    </w:lvl>
+    <w:lvl w:ilvl="2" w:tplc="0413001B">
+      <w:start w:val="1"/>
+      <w:numFmt w:val="lowerRoman"/>
+      <w:lvlText w:val="%3."/>
+      <w:lvlJc w:val="right"/>
+      <w:pPr>
+        <w:ind w:left="2160" w:hanging="180"/>
+      </w:pPr>
+    </w:lvl>
+    <w:lvl w:ilvl="3" w:tplc="0413000F">
+      <w:start w:val="1"/>
+      <w:numFmt w:val="decimal"/>
+      <w:lvlText w:val="%4."/>
+      <w:lvlJc w:val="left"/>
+      <w:pPr>
+        <w:ind w:left="2880" w:hanging="360"/>
+      </w:pPr>
+    </w:lvl>
+    <w:lvl w:ilvl="4" w:tplc="04130019">
+      <w:start w:val="1"/>
+      <w:numFmt w:val="lowerLetter"/>
+      <w:lvlText w:val="%5."/>
+      <w:lvlJc w:val="left"/>
+      <w:pPr>
+        <w:ind w:left="3600" w:hanging="360"/>
+      </w:pPr>
+    </w:lvl>
+    <w:lvl w:ilvl="5" w:tplc="0413001B">
+      <w:start w:val="1"/>
+      <w:numFmt w:val="lowerRoman"/>
+      <w:lvlText w:val="%6."/>
+      <w:lvlJc w:val="right"/>
+      <w:pPr>
+        <w:ind w:left="4320" w:hanging="180"/>
+      </w:pPr>
+    </w:lvl>
+    <w:lvl w:ilvl="6" w:tplc="0413000F">
+      <w:start w:val="1"/>
+      <w:numFmt w:val="decimal"/>
+      <w:lvlText w:val="%7."/>
+      <w:lvlJc w:val="left"/>
+      <w:pPr>
+        <w:ind w:left="5040" w:hanging="360"/>
+      </w:pPr>
+    </w:lvl>
+    <w:lvl w:ilvl="7" w:tplc="04130019">
+      <w:start w:val="1"/>
+      <w:numFmt w:val="lowerLetter"/>
+      <w:lvlText w:val="%8."/>
+      <w:lvlJc w:val="left"/>
+      <w:pPr>
+        <w:ind w:left="5760" w:hanging="360"/>
+      </w:pPr>
+    </w:lvl>
+    <w:lvl w:ilvl="8" w:tplc="0413001B">
+      <w:start w:val="1"/>
+      <w:numFmt w:val="lowerRoman"/>
+      <w:lvlText w:val="%9."/>
+      <w:lvlJc w:val="right"/>
+      <w:pPr>
+        <w:ind w:left="6480" w:hanging="180"/>
+      </w:pPr>
+    </w:lvl>
+  </w:abstractNum>
+  <w:abstractNum w:abstractNumId="3" w15:restartNumberingAfterBreak="0">
     <w:nsid w:val="49632DE6"/>
     <w:multiLevelType w:val="hybridMultilevel"/>
     <w:tmpl w:val="3E828036"/>
@@ -1232,7 +1590,7 @@
         <w:ind w:left="720" w:hanging="360"/>
       </w:pPr>
     </w:lvl>
-    <w:lvl w:ilvl="1" w:tplc="04130019" w:tentative="1">
+    <w:lvl w:ilvl="1" w:tplc="04130019">
       <w:start w:val="1"/>
       <w:numFmt w:val="lowerLetter"/>
       <w:lvlText w:val="%2."/>
@@ -1305,7 +1663,7 @@
       </w:pPr>
     </w:lvl>
   </w:abstractNum>
-  <w:abstractNum w:abstractNumId="3" w15:restartNumberingAfterBreak="0">
+  <w:abstractNum w:abstractNumId="4" w15:restartNumberingAfterBreak="0">
     <w:nsid w:val="4F3A2E56"/>
     <w:multiLevelType w:val="hybridMultilevel"/>
     <w:tmpl w:val="A45E1316"/>
@@ -1527,7 +1885,7 @@
     </w:lvl>
   </w:abstractNum>
   <w:num w:numId="1">
-    <w:abstractNumId w:val="3"/>
+    <w:abstractNumId w:val="4"/>
   </w:num>
   <w:num w:numId="2">
     <w:abstractNumId w:val="1"/>
@@ -1563,7 +1921,37 @@
     <w:abstractNumId w:val="0"/>
   </w:num>
   <w:num w:numId="13">
+    <w:abstractNumId w:val="3"/>
+  </w:num>
+  <w:num w:numId="14">
     <w:abstractNumId w:val="2"/>
+    <w:lvlOverride w:ilvl="0">
+      <w:startOverride w:val="1"/>
+    </w:lvlOverride>
+    <w:lvlOverride w:ilvl="1">
+      <w:startOverride w:val="1"/>
+    </w:lvlOverride>
+    <w:lvlOverride w:ilvl="2">
+      <w:startOverride w:val="1"/>
+    </w:lvlOverride>
+    <w:lvlOverride w:ilvl="3">
+      <w:startOverride w:val="1"/>
+    </w:lvlOverride>
+    <w:lvlOverride w:ilvl="4">
+      <w:startOverride w:val="1"/>
+    </w:lvlOverride>
+    <w:lvlOverride w:ilvl="5">
+      <w:startOverride w:val="1"/>
+    </w:lvlOverride>
+    <w:lvlOverride w:ilvl="6">
+      <w:startOverride w:val="1"/>
+    </w:lvlOverride>
+    <w:lvlOverride w:ilvl="7">
+      <w:startOverride w:val="1"/>
+    </w:lvlOverride>
+    <w:lvlOverride w:ilvl="8">
+      <w:startOverride w:val="1"/>
+    </w:lvlOverride>
   </w:num>
 </w:numbering>
 </file>
@@ -1583,7 +1971,7 @@
       </w:pPr>
     </w:pPrDefault>
   </w:docDefaults>
-  <w:latentStyles w:defLockedState="0" w:defUIPriority="99" w:defSemiHidden="0" w:defUnhideWhenUsed="0" w:defQFormat="0" w:count="377">
+  <w:latentStyles w:defLockedState="0" w:defUIPriority="99" w:defSemiHidden="0" w:defUnhideWhenUsed="0" w:defQFormat="0" w:count="375">
     <w:lsdException w:name="Normal" w:uiPriority="0" w:qFormat="1"/>
     <w:lsdException w:name="heading 1" w:uiPriority="9" w:qFormat="1"/>
     <w:lsdException w:name="heading 2" w:semiHidden="1" w:uiPriority="9" w:unhideWhenUsed="1" w:qFormat="1"/>
@@ -1959,8 +2347,6 @@
     <w:lsdException w:name="Smart Hyperlink" w:semiHidden="1" w:unhideWhenUsed="1"/>
     <w:lsdException w:name="Hashtag" w:semiHidden="1" w:unhideWhenUsed="1"/>
     <w:lsdException w:name="Unresolved Mention" w:semiHidden="1" w:unhideWhenUsed="1"/>
-    <w:lsdException w:name="Smart Link" w:semiHidden="1" w:unhideWhenUsed="1"/>
-    <w:lsdException w:name="Smart Link Error" w:semiHidden="1" w:unhideWhenUsed="1"/>
   </w:latentStyles>
   <w:style w:type="paragraph" w:default="1" w:styleId="Standaard">
     <w:name w:val="Normal"/>
@@ -2179,7 +2565,6 @@
   <w:style w:type="character" w:default="1" w:styleId="Standaardalinea-lettertype">
     <w:name w:val="Default Paragraph Font"/>
     <w:uiPriority w:val="1"/>
-    <w:semiHidden/>
     <w:unhideWhenUsed/>
   </w:style>
   <w:style w:type="table" w:default="1" w:styleId="Standaardtabel">
@@ -2979,10 +3364,9 @@
 </file>
 
 <file path=customXml/itemProps1.xml><?xml version="1.0" encoding="utf-8"?>
-<ds:datastoreItem xmlns:ds="http://schemas.openxmlformats.org/officeDocument/2006/customXml" ds:itemID="{9248E778-2E7F-214E-8C12-57CAF384298D}">
+<ds:datastoreItem xmlns:ds="http://schemas.openxmlformats.org/officeDocument/2006/customXml" ds:itemID="{B40EBA36-B181-4F34-9D51-8C1A9A7AAB4B}">
   <ds:schemaRefs>
     <ds:schemaRef ds:uri="http://schemas.openxmlformats.org/officeDocument/2006/bibliography"/>
-    <ds:schemaRef ds:uri="http://www.w3.org/2000/xmlns/"/>
   </ds:schemaRefs>
 </ds:datastoreItem>
 </file>
</xml_diff>